<commit_message>
Added Section 13.2 and updated Section 5
</commit_message>
<xml_diff>
--- a/docs/Section 5 - Greatness of The Buddha.docx
+++ b/docs/Section 5 - Greatness of The Buddha.docx
@@ -15865,233 +15865,6 @@
         <w:spacing w:after="0"/>
         <w:rPr>
           <w:rFonts w:cstheme="minorHAnsi"/>
-          <w:i/>
-          <w:iCs/>
-        </w:rPr>
-      </w:pPr>
-    </w:p>
-    <w:p>
-      <w:pPr>
-        <w:spacing w:after="0"/>
-        <w:rPr>
-          <w:rFonts w:cstheme="minorHAnsi"/>
-          <w:i/>
-          <w:iCs/>
-        </w:rPr>
-      </w:pPr>
-      <w:r>
-        <w:rPr>
-          <w:rFonts w:cstheme="minorHAnsi"/>
-          <w:i/>
-          <w:iCs/>
-          <w:noProof/>
-        </w:rPr>
-        <mc:AlternateContent>
-          <mc:Choice Requires="wpg">
-            <w:drawing>
-              <wp:anchor distT="0" distB="0" distL="114300" distR="114300" simplePos="0" relativeHeight="251701259" behindDoc="0" locked="0" layoutInCell="1" allowOverlap="1" wp14:anchorId="037ACDCD" wp14:editId="64BD4289">
-                <wp:simplePos x="0" y="0"/>
-                <wp:positionH relativeFrom="column">
-                  <wp:posOffset>638175</wp:posOffset>
-                </wp:positionH>
-                <wp:positionV relativeFrom="paragraph">
-                  <wp:posOffset>171450</wp:posOffset>
-                </wp:positionV>
-                <wp:extent cx="2552700" cy="866140"/>
-                <wp:effectExtent l="304800" t="304800" r="171450" b="314960"/>
-                <wp:wrapThrough wrapText="bothSides">
-                  <wp:wrapPolygon edited="0">
-                    <wp:start x="0" y="-7601"/>
-                    <wp:lineTo x="-2579" y="-6651"/>
-                    <wp:lineTo x="-2418" y="24229"/>
-                    <wp:lineTo x="-322" y="28029"/>
-                    <wp:lineTo x="-161" y="28979"/>
-                    <wp:lineTo x="4675" y="28979"/>
-                    <wp:lineTo x="4836" y="28029"/>
-                    <wp:lineTo x="22245" y="23754"/>
-                    <wp:lineTo x="22728" y="16628"/>
-                    <wp:lineTo x="22890" y="-5226"/>
-                    <wp:lineTo x="6609" y="-7601"/>
-                    <wp:lineTo x="0" y="-7601"/>
-                  </wp:wrapPolygon>
-                </wp:wrapThrough>
-                <wp:docPr id="77202203" name="Group 1"/>
-                <wp:cNvGraphicFramePr/>
-                <a:graphic xmlns:a="http://schemas.openxmlformats.org/drawingml/2006/main">
-                  <a:graphicData uri="http://schemas.microsoft.com/office/word/2010/wordprocessingGroup">
-                    <wpg:wgp>
-                      <wpg:cNvGrpSpPr/>
-                      <wpg:grpSpPr>
-                        <a:xfrm>
-                          <a:off x="0" y="0"/>
-                          <a:ext cx="2552700" cy="866140"/>
-                          <a:chOff x="0" y="0"/>
-                          <a:chExt cx="2552700" cy="866140"/>
-                        </a:xfrm>
-                      </wpg:grpSpPr>
-                      <pic:pic xmlns:pic="http://schemas.openxmlformats.org/drawingml/2006/picture">
-                        <pic:nvPicPr>
-                          <pic:cNvPr id="773236674" name="Picture 1" descr="Foot footprint man icon isolated ..."/>
-                          <pic:cNvPicPr>
-                            <a:picLocks noChangeAspect="1"/>
-                          </pic:cNvPicPr>
-                        </pic:nvPicPr>
-                        <pic:blipFill rotWithShape="1">
-                          <a:blip r:embed="rId12">
-                            <a:extLst>
-                              <a:ext uri="{28A0092B-C50C-407E-A947-70E740481C1C}">
-                                <a14:useLocalDpi xmlns:a14="http://schemas.microsoft.com/office/drawing/2010/main" val="0"/>
-                              </a:ext>
-                            </a:extLst>
-                          </a:blip>
-                          <a:srcRect l="27593" t="9090" r="11852" b="19211"/>
-                          <a:stretch/>
-                        </pic:blipFill>
-                        <pic:spPr bwMode="auto">
-                          <a:xfrm>
-                            <a:off x="0" y="0"/>
-                            <a:ext cx="678180" cy="866140"/>
-                          </a:xfrm>
-                          <a:prstGeom prst="round2DiagRect">
-                            <a:avLst>
-                              <a:gd name="adj1" fmla="val 16667"/>
-                              <a:gd name="adj2" fmla="val 0"/>
-                            </a:avLst>
-                          </a:prstGeom>
-                          <a:ln w="88900" cap="sq">
-                            <a:solidFill>
-                              <a:srgbClr val="FFFFFF"/>
-                            </a:solidFill>
-                            <a:miter lim="800000"/>
-                          </a:ln>
-                          <a:effectLst>
-                            <a:outerShdw blurRad="254000" algn="tl" rotWithShape="0">
-                              <a:srgbClr val="000000">
-                                <a:alpha val="43000"/>
-                              </a:srgbClr>
-                            </a:outerShdw>
-                          </a:effectLst>
-                          <a:extLst>
-                            <a:ext uri="{53640926-AAD7-44D8-BBD7-CCE9431645EC}">
-                              <a14:shadowObscured xmlns:a14="http://schemas.microsoft.com/office/drawing/2010/main"/>
-                            </a:ext>
-                          </a:extLst>
-                        </pic:spPr>
-                      </pic:pic>
-                      <pic:pic xmlns:pic="http://schemas.openxmlformats.org/drawingml/2006/picture">
-                        <pic:nvPicPr>
-                          <pic:cNvPr id="1945963785" name="Picture 2" descr="All Ceylon Buddhist Students' Federation - බුදුරදුන් වම් ශ්‍රී පාදය  පිහිටුවූ මක්කම පිහිටියේ ලංකා වෙරළේද?  ------------------------------------------------------------------------------------  පූජ්‍ය ..."/>
-                          <pic:cNvPicPr>
-                            <a:picLocks noChangeAspect="1"/>
-                          </pic:cNvPicPr>
-                        </pic:nvPicPr>
-                        <pic:blipFill>
-                          <a:blip r:embed="rId13" cstate="print">
-                            <a:extLst>
-                              <a:ext uri="{28A0092B-C50C-407E-A947-70E740481C1C}">
-                                <a14:useLocalDpi xmlns:a14="http://schemas.microsoft.com/office/drawing/2010/main" val="0"/>
-                              </a:ext>
-                            </a:extLst>
-                          </a:blip>
-                          <a:srcRect/>
-                          <a:stretch>
-                            <a:fillRect/>
-                          </a:stretch>
-                        </pic:blipFill>
-                        <pic:spPr bwMode="auto">
-                          <a:xfrm>
-                            <a:off x="1855470" y="7620"/>
-                            <a:ext cx="697230" cy="842010"/>
-                          </a:xfrm>
-                          <a:prstGeom prst="snip2DiagRect">
-                            <a:avLst/>
-                          </a:prstGeom>
-                          <a:solidFill>
-                            <a:srgbClr val="FFFFFF">
-                              <a:shade val="85000"/>
-                            </a:srgbClr>
-                          </a:solidFill>
-                          <a:ln w="88900" cap="sq">
-                            <a:solidFill>
-                              <a:srgbClr val="FFFFFF"/>
-                            </a:solidFill>
-                            <a:miter lim="800000"/>
-                          </a:ln>
-                          <a:effectLst>
-                            <a:outerShdw blurRad="88900" algn="tl" rotWithShape="0">
-                              <a:srgbClr val="000000">
-                                <a:alpha val="45000"/>
-                              </a:srgbClr>
-                            </a:outerShdw>
-                          </a:effectLst>
-                          <a:scene3d>
-                            <a:camera prst="orthographicFront"/>
-                            <a:lightRig rig="twoPt" dir="t">
-                              <a:rot lat="0" lon="0" rev="7200000"/>
-                            </a:lightRig>
-                          </a:scene3d>
-                          <a:sp3d>
-                            <a:bevelT w="25400" h="19050"/>
-                            <a:contourClr>
-                              <a:srgbClr val="FFFFFF"/>
-                            </a:contourClr>
-                          </a:sp3d>
-                        </pic:spPr>
-                      </pic:pic>
-                    </wpg:wgp>
-                  </a:graphicData>
-                </a:graphic>
-              </wp:anchor>
-            </w:drawing>
-          </mc:Choice>
-          <mc:Fallback>
-            <w:pict>
-              <v:group w14:anchorId="71AD47B3" id="Group 1" o:spid="_x0000_s1026" style="position:absolute;margin-left:50.25pt;margin-top:13.5pt;width:201pt;height:68.2pt;z-index:251701259" coordsize="25527,8661" o:gfxdata="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">
-                <v:shapetype id="_x0000_t75" coordsize="21600,21600" o:spt="75" o:preferrelative="t" path="m@4@5l@4@11@9@11@9@5xe" filled="f" stroked="f">
-                  <v:stroke joinstyle="miter"/>
-                  <v:formulas>
-                    <v:f eqn="if lineDrawn pixelLineWidth 0"/>
-                    <v:f eqn="sum @0 1 0"/>
-                    <v:f eqn="sum 0 0 @1"/>
-                    <v:f eqn="prod @2 1 2"/>
-                    <v:f eqn="prod @3 21600 pixelWidth"/>
-                    <v:f eqn="prod @3 21600 pixelHeight"/>
-                    <v:f eqn="sum @0 0 1"/>
-                    <v:f eqn="prod @6 1 2"/>
-                    <v:f eqn="prod @7 21600 pixelWidth"/>
-                    <v:f eqn="sum @8 21600 0"/>
-                    <v:f eqn="prod @7 21600 pixelHeight"/>
-                    <v:f eqn="sum @10 21600 0"/>
-                  </v:formulas>
-                  <v:path o:extrusionok="f" gradientshapeok="t" o:connecttype="rect"/>
-                  <o:lock v:ext="edit" aspectratio="t"/>
-                </v:shapetype>
-                <v:shape id="Picture 1" o:spid="_x0000_s1027" type="#_x0000_t75" alt="Foot footprint man icon isolated ..." style="position:absolute;width:6781;height:8661;visibility:visible;mso-wrap-style:square" coordsize="678180,866140" o:gfxdata="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" path="m113032,l678180,r,l678180,753108v,62426,-50606,113032,-113032,113032l,866140r,l,113032c,50606,50606,,113032,xe" stroked="t" strokecolor="white" strokeweight="7pt">
-                  <v:stroke endcap="square"/>
-                  <v:imagedata r:id="rId14" o:title="Foot footprint man icon isolated .." croptop="5957f" cropbottom="12590f" cropleft="18083f" cropright="7767f"/>
-                  <v:shadow on="t" color="black" opacity="28180f" origin="-.5,-.5" offset="0,0"/>
-                  <v:formulas/>
-                  <v:path arrowok="t" o:extrusionok="t" o:connecttype="custom" o:connectlocs="113032,0;678180,0;678180,0;678180,753108;565148,866140;0,866140;0,866140;0,113032;113032,0" o:connectangles="0,0,0,0,0,0,0,0,0"/>
-                </v:shape>
-                <v:shape id="Picture 2" o:spid="_x0000_s1028" type="#_x0000_t75" alt="All Ceylon Buddhist Students' Federation - බුදුරදුන් වම් ශ්‍රී පාදය  පිහිටුවූ මක්කම පිහිටියේ ලංකා වෙරළේද?  ------------------------------------------------------------------------------------  පූජ්‍ය ..." style="position:absolute;left:18554;top:76;width:6973;height:8420;visibility:visible;mso-wrap-style:square" coordsize="697230,842010" o:gfxdata="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" path="m,l581023,,697230,116207r,725803l697230,842010r-581023,l,725803,,xe" filled="t" fillcolor="#ededed" stroked="t" strokecolor="white" strokeweight="7pt">
-                  <v:stroke endcap="square"/>
-                  <v:imagedata r:id="rId15" o:title="All Ceylon Buddhist Students' Federation - බුදුරදුන් වම් ශ්‍රී පාදය  පිහිටුවූ මක්කම පිහිටියේ ලංකා වෙරළේද?  ------------------------------------------------------------------------------------  පූජ්‍ය .."/>
-                  <v:shadow on="t" color="black" opacity="29491f" origin="-.5,-.5" offset="0,0"/>
-                  <v:formulas/>
-                  <v:path arrowok="t" o:extrusionok="t" o:connecttype="custom" o:connectlocs="0,0;581023,0;697230,116207;697230,842010;697230,842010;116207,842010;0,725803;0,0" o:connectangles="0,0,0,0,0,0,0,0"/>
-                </v:shape>
-                <w10:wrap type="through"/>
-              </v:group>
-            </w:pict>
-          </mc:Fallback>
-        </mc:AlternateContent>
-      </w:r>
-    </w:p>
-    <w:p>
-      <w:pPr>
-        <w:spacing w:after="0"/>
-        <w:rPr>
-          <w:rFonts w:cstheme="minorHAnsi"/>
           <w:b/>
           <w:bCs/>
         </w:rPr>
@@ -16102,132 +15875,22 @@
         <w:spacing w:after="0"/>
         <w:rPr>
           <w:rFonts w:cstheme="minorHAnsi"/>
+        </w:rPr>
+      </w:pPr>
+      <w:r>
+        <w:rPr>
+          <w:rFonts w:cstheme="minorHAnsi"/>
           <w:b/>
           <w:bCs/>
         </w:rPr>
-      </w:pPr>
-    </w:p>
-    <w:p>
-      <w:pPr>
-        <w:spacing w:after="0"/>
+        <w:t>Note:</w:t>
+      </w:r>
+      <w:r>
         <w:rPr>
           <w:rFonts w:cstheme="minorHAnsi"/>
           <w:b/>
           <w:bCs/>
         </w:rPr>
-      </w:pPr>
-    </w:p>
-    <w:p>
-      <w:pPr>
-        <w:spacing w:after="0"/>
-        <w:rPr>
-          <w:rFonts w:cstheme="minorHAnsi"/>
-          <w:b/>
-          <w:bCs/>
-        </w:rPr>
-      </w:pPr>
-    </w:p>
-    <w:p>
-      <w:pPr>
-        <w:spacing w:after="0"/>
-        <w:rPr>
-          <w:rFonts w:cstheme="minorHAnsi"/>
-          <w:b/>
-          <w:bCs/>
-        </w:rPr>
-      </w:pPr>
-    </w:p>
-    <w:p>
-      <w:pPr>
-        <w:spacing w:after="0"/>
-        <w:rPr>
-          <w:rFonts w:cstheme="minorHAnsi"/>
-          <w:b/>
-          <w:bCs/>
-        </w:rPr>
-      </w:pPr>
-    </w:p>
-    <w:p>
-      <w:pPr>
-        <w:spacing w:after="0"/>
-        <w:rPr>
-          <w:rFonts w:cstheme="minorHAnsi"/>
-          <w:b/>
-          <w:bCs/>
-        </w:rPr>
-      </w:pPr>
-    </w:p>
-    <w:p>
-      <w:pPr>
-        <w:spacing w:after="0"/>
-        <w:rPr>
-          <w:rFonts w:cstheme="minorHAnsi"/>
-          <w:b/>
-          <w:bCs/>
-          <w:lang w:val="en-GB"/>
-        </w:rPr>
-      </w:pPr>
-      <w:r>
-        <w:rPr>
-          <w:rFonts w:cstheme="minorHAnsi"/>
-          <w:b/>
-          <w:bCs/>
-          <w:highlight w:val="yellow"/>
-        </w:rPr>
-        <w:t xml:space="preserve">Foot print of an ordinary person </w:t>
-      </w:r>
-      <w:r>
-        <w:rPr>
-          <w:rFonts w:cstheme="minorHAnsi" w:hint="cs"/>
-          <w:b/>
-          <w:bCs/>
-          <w:highlight w:val="yellow"/>
-          <w:cs/>
-        </w:rPr>
-        <w:t xml:space="preserve">       </w:t>
-      </w:r>
-      <w:r>
-        <w:rPr>
-          <w:rFonts w:cstheme="minorHAnsi"/>
-          <w:b/>
-          <w:bCs/>
-          <w:highlight w:val="yellow"/>
-          <w:lang w:val="en-GB"/>
-        </w:rPr>
-        <w:t>Foot print of the Buddha</w:t>
-      </w:r>
-    </w:p>
-    <w:p>
-      <w:pPr>
-        <w:spacing w:after="0"/>
-        <w:rPr>
-          <w:rFonts w:cstheme="minorHAnsi"/>
-          <w:b/>
-          <w:bCs/>
-        </w:rPr>
-      </w:pPr>
-    </w:p>
-    <w:p>
-      <w:pPr>
-        <w:spacing w:after="0"/>
-        <w:rPr>
-          <w:rFonts w:cstheme="minorHAnsi"/>
-        </w:rPr>
-      </w:pPr>
-      <w:r>
-        <w:rPr>
-          <w:rFonts w:cstheme="minorHAnsi"/>
-          <w:b/>
-          <w:bCs/>
-        </w:rPr>
-        <w:t>Note:</w:t>
-      </w:r>
-      <w:r>
-        <w:rPr>
-          <w:rFonts w:cstheme="minorHAnsi"/>
-          <w:b/>
-          <w:bCs/>
-        </w:rPr>
         <w:t xml:space="preserve"> Another source</w:t>
       </w:r>
       <w:r>
@@ -16325,10 +15988,10 @@
           <w:noProof/>
         </w:rPr>
         <w:drawing>
-          <wp:inline distT="0" distB="0" distL="0" distR="0" wp14:anchorId="19B960C9" wp14:editId="7377459B">
+          <wp:inline distT="0" distB="0" distL="0" distR="0" wp14:anchorId="19B960C9" wp14:editId="7AFB42D4">
             <wp:extent cx="2206800" cy="2620800"/>
             <wp:effectExtent l="133350" t="114300" r="117475" b="160655"/>
-            <wp:docPr id="1458053382" name="Picture 3" descr="buddhapada"/>
+            <wp:docPr id="1458053382" name="Picture 3"/>
             <wp:cNvGraphicFramePr>
               <a:graphicFrameLocks xmlns:a="http://schemas.openxmlformats.org/drawingml/2006/main" noChangeAspect="1"/>
             </wp:cNvGraphicFramePr>
@@ -16336,13 +15999,13 @@
               <a:graphicData uri="http://schemas.openxmlformats.org/drawingml/2006/picture">
                 <pic:pic xmlns:pic="http://schemas.openxmlformats.org/drawingml/2006/picture">
                   <pic:nvPicPr>
-                    <pic:cNvPr id="0" name="Picture 1" descr="buddhapada"/>
+                    <pic:cNvPr id="1458053382" name="Picture 3"/>
                     <pic:cNvPicPr>
                       <a:picLocks noChangeAspect="1" noChangeArrowheads="1"/>
                     </pic:cNvPicPr>
                   </pic:nvPicPr>
                   <pic:blipFill>
-                    <a:blip r:embed="rId16">
+                    <a:blip r:embed="rId12">
                       <a:extLst>
                         <a:ext uri="{28A0092B-C50C-407E-A947-70E740481C1C}">
                           <a14:useLocalDpi xmlns:a14="http://schemas.microsoft.com/office/drawing/2010/main" val="0"/>
@@ -16496,7 +16159,7 @@
                     </pic:cNvPicPr>
                   </pic:nvPicPr>
                   <pic:blipFill>
-                    <a:blip r:embed="rId17">
+                    <a:blip r:embed="rId13">
                       <a:extLst>
                         <a:ext uri="{28A0092B-C50C-407E-A947-70E740481C1C}">
                           <a14:useLocalDpi xmlns:a14="http://schemas.microsoft.com/office/drawing/2010/main" val="0"/>
@@ -16688,6 +16351,7 @@
     <w:p>
       <w:pPr>
         <w:spacing w:after="0"/>
+        <w:jc w:val="center"/>
         <w:rPr>
           <w:rFonts w:cstheme="minorHAnsi"/>
           <w:b/>
@@ -16697,24 +16361,6 @@
       <w:r>
         <w:rPr>
           <w:rFonts w:cstheme="minorHAnsi"/>
-        </w:rPr>
-        <w:tab/>
-      </w:r>
-      <w:r>
-        <w:rPr>
-          <w:rFonts w:cstheme="minorHAnsi"/>
-        </w:rPr>
-        <w:tab/>
-      </w:r>
-      <w:r>
-        <w:rPr>
-          <w:rFonts w:cstheme="minorHAnsi"/>
-        </w:rPr>
-        <w:tab/>
-      </w:r>
-      <w:r>
-        <w:rPr>
-          <w:rFonts w:cstheme="minorHAnsi"/>
           <w:b/>
           <w:bCs/>
         </w:rPr>
@@ -16750,9 +16396,25 @@
           <w:noProof/>
         </w:rPr>
         <w:drawing>
-          <wp:inline distT="0" distB="0" distL="0" distR="0" wp14:anchorId="5979C98C" wp14:editId="1C1F8D64">
+          <wp:anchor distT="0" distB="0" distL="114300" distR="114300" simplePos="0" relativeHeight="251708427" behindDoc="0" locked="0" layoutInCell="1" allowOverlap="1" wp14:anchorId="654CABBA" wp14:editId="4D01FC68">
+            <wp:simplePos x="0" y="0"/>
+            <wp:positionH relativeFrom="margin">
+              <wp:posOffset>742950</wp:posOffset>
+            </wp:positionH>
+            <wp:positionV relativeFrom="paragraph">
+              <wp:posOffset>5080</wp:posOffset>
+            </wp:positionV>
             <wp:extent cx="3693160" cy="4485005"/>
             <wp:effectExtent l="0" t="0" r="2540" b="0"/>
+            <wp:wrapThrough wrapText="bothSides">
+              <wp:wrapPolygon edited="0">
+                <wp:start x="0" y="0"/>
+                <wp:lineTo x="0" y="21468"/>
+                <wp:lineTo x="21503" y="21468"/>
+                <wp:lineTo x="21503" y="0"/>
+                <wp:lineTo x="0" y="0"/>
+              </wp:wrapPolygon>
+            </wp:wrapThrough>
             <wp:docPr id="1124245263" name="Picture 2"/>
             <wp:cNvGraphicFramePr>
               <a:graphicFrameLocks xmlns:a="http://schemas.openxmlformats.org/drawingml/2006/main" noChangeAspect="1"/>
@@ -16767,7 +16429,7 @@
                     </pic:cNvPicPr>
                   </pic:nvPicPr>
                   <pic:blipFill>
-                    <a:blip r:embed="rId18">
+                    <a:blip r:embed="rId14">
                       <a:extLst>
                         <a:ext uri="{28A0092B-C50C-407E-A947-70E740481C1C}">
                           <a14:useLocalDpi xmlns:a14="http://schemas.microsoft.com/office/drawing/2010/main" val="0"/>
@@ -16795,181 +16457,6 @@
                 </pic:pic>
               </a:graphicData>
             </a:graphic>
-          </wp:inline>
-        </w:drawing>
-      </w:r>
-    </w:p>
-    <w:p>
-      <w:pPr>
-        <w:spacing w:after="0"/>
-        <w:rPr>
-          <w:rFonts w:cstheme="minorHAnsi"/>
-        </w:rPr>
-      </w:pPr>
-    </w:p>
-    <w:p>
-      <w:pPr>
-        <w:spacing w:after="0"/>
-        <w:rPr>
-          <w:rFonts w:cstheme="minorHAnsi"/>
-        </w:rPr>
-      </w:pPr>
-    </w:p>
-    <w:p>
-      <w:pPr>
-        <w:spacing w:after="0"/>
-        <w:rPr>
-          <w:rFonts w:cstheme="minorHAnsi"/>
-        </w:rPr>
-      </w:pPr>
-    </w:p>
-    <w:p>
-      <w:pPr>
-        <w:spacing w:after="0"/>
-        <w:rPr>
-          <w:rFonts w:cstheme="minorHAnsi"/>
-        </w:rPr>
-      </w:pPr>
-    </w:p>
-    <w:p>
-      <w:pPr>
-        <w:spacing w:after="0"/>
-        <w:rPr>
-          <w:rFonts w:cstheme="minorHAnsi"/>
-        </w:rPr>
-      </w:pPr>
-    </w:p>
-    <w:p>
-      <w:pPr>
-        <w:spacing w:after="0"/>
-        <w:rPr>
-          <w:rFonts w:cstheme="minorHAnsi"/>
-        </w:rPr>
-      </w:pPr>
-    </w:p>
-    <w:p>
-      <w:pPr>
-        <w:spacing w:after="0"/>
-        <w:rPr>
-          <w:rFonts w:cstheme="minorHAnsi"/>
-        </w:rPr>
-      </w:pPr>
-    </w:p>
-    <w:p>
-      <w:pPr>
-        <w:spacing w:after="0"/>
-        <w:rPr>
-          <w:rFonts w:cstheme="minorHAnsi"/>
-          <w:b/>
-          <w:bCs/>
-          <w:lang w:val="en-US"/>
-        </w:rPr>
-      </w:pPr>
-    </w:p>
-    <w:p>
-      <w:pPr>
-        <w:spacing w:after="0"/>
-        <w:rPr>
-          <w:rFonts w:cstheme="minorHAnsi"/>
-          <w:b/>
-          <w:bCs/>
-          <w:lang w:val="en-US"/>
-        </w:rPr>
-      </w:pPr>
-      <w:r>
-        <w:rPr>
-          <w:noProof/>
-        </w:rPr>
-        <w:drawing>
-          <wp:anchor distT="0" distB="0" distL="114300" distR="114300" simplePos="0" relativeHeight="251696139" behindDoc="0" locked="0" layoutInCell="1" allowOverlap="1" wp14:anchorId="0841C82D" wp14:editId="59C6A936">
-            <wp:simplePos x="0" y="0"/>
-            <wp:positionH relativeFrom="page">
-              <wp:posOffset>3501390</wp:posOffset>
-            </wp:positionH>
-            <wp:positionV relativeFrom="paragraph">
-              <wp:posOffset>113665</wp:posOffset>
-            </wp:positionV>
-            <wp:extent cx="1522730" cy="2198370"/>
-            <wp:effectExtent l="152400" t="114300" r="115570" b="144780"/>
-            <wp:wrapThrough wrapText="bothSides">
-              <wp:wrapPolygon edited="0">
-                <wp:start x="-1621" y="-1123"/>
-                <wp:lineTo x="-2162" y="2246"/>
-                <wp:lineTo x="-2162" y="20215"/>
-                <wp:lineTo x="-1621" y="22835"/>
-                <wp:lineTo x="22969" y="22835"/>
-                <wp:lineTo x="22969" y="-1123"/>
-                <wp:lineTo x="-1621" y="-1123"/>
-              </wp:wrapPolygon>
-            </wp:wrapThrough>
-            <wp:docPr id="1732415032" name="Picture 2" descr="Story pin image"/>
-            <wp:cNvGraphicFramePr>
-              <a:graphicFrameLocks xmlns:a="http://schemas.openxmlformats.org/drawingml/2006/main" noChangeAspect="1"/>
-            </wp:cNvGraphicFramePr>
-            <a:graphic xmlns:a="http://schemas.openxmlformats.org/drawingml/2006/main">
-              <a:graphicData uri="http://schemas.openxmlformats.org/drawingml/2006/picture">
-                <pic:pic xmlns:pic="http://schemas.openxmlformats.org/drawingml/2006/picture">
-                  <pic:nvPicPr>
-                    <pic:cNvPr id="0" name="Picture 3" descr="Story pin image"/>
-                    <pic:cNvPicPr>
-                      <a:picLocks noChangeAspect="1" noChangeArrowheads="1"/>
-                    </pic:cNvPicPr>
-                  </pic:nvPicPr>
-                  <pic:blipFill>
-                    <a:blip r:embed="rId19" cstate="print">
-                      <a:extLst>
-                        <a:ext uri="{28A0092B-C50C-407E-A947-70E740481C1C}">
-                          <a14:useLocalDpi xmlns:a14="http://schemas.microsoft.com/office/drawing/2010/main" val="0"/>
-                        </a:ext>
-                      </a:extLst>
-                    </a:blip>
-                    <a:srcRect/>
-                    <a:stretch>
-                      <a:fillRect/>
-                    </a:stretch>
-                  </pic:blipFill>
-                  <pic:spPr bwMode="auto">
-                    <a:xfrm>
-                      <a:off x="0" y="0"/>
-                      <a:ext cx="1522730" cy="2198370"/>
-                    </a:xfrm>
-                    <a:prstGeom prst="rect">
-                      <a:avLst/>
-                    </a:prstGeom>
-                    <a:solidFill>
-                      <a:srgbClr val="FFFFFF">
-                        <a:shade val="85000"/>
-                      </a:srgbClr>
-                    </a:solidFill>
-                    <a:ln w="88900" cap="sq">
-                      <a:solidFill>
-                        <a:srgbClr val="FFFFFF"/>
-                      </a:solidFill>
-                      <a:miter lim="800000"/>
-                    </a:ln>
-                    <a:effectLst>
-                      <a:outerShdw blurRad="55000" dist="18000" dir="5400000" algn="tl" rotWithShape="0">
-                        <a:srgbClr val="000000">
-                          <a:alpha val="40000"/>
-                        </a:srgbClr>
-                      </a:outerShdw>
-                    </a:effectLst>
-                    <a:scene3d>
-                      <a:camera prst="orthographicFront"/>
-                      <a:lightRig rig="twoPt" dir="t">
-                        <a:rot lat="0" lon="0" rev="7200000"/>
-                      </a:lightRig>
-                    </a:scene3d>
-                    <a:sp3d>
-                      <a:bevelT w="25400" h="19050"/>
-                      <a:contourClr>
-                        <a:srgbClr val="FFFFFF"/>
-                      </a:contourClr>
-                    </a:sp3d>
-                  </pic:spPr>
-                </pic:pic>
-              </a:graphicData>
-            </a:graphic>
             <wp14:sizeRelH relativeFrom="page">
               <wp14:pctWidth>0</wp14:pctWidth>
             </wp14:sizeRelH>
@@ -16985,6 +16472,150 @@
         <w:spacing w:after="0"/>
         <w:rPr>
           <w:rFonts w:cstheme="minorHAnsi"/>
+        </w:rPr>
+      </w:pPr>
+    </w:p>
+    <w:p>
+      <w:pPr>
+        <w:spacing w:after="0"/>
+        <w:rPr>
+          <w:rFonts w:cstheme="minorHAnsi"/>
+        </w:rPr>
+      </w:pPr>
+    </w:p>
+    <w:p>
+      <w:pPr>
+        <w:spacing w:after="0"/>
+        <w:rPr>
+          <w:rFonts w:cstheme="minorHAnsi"/>
+        </w:rPr>
+      </w:pPr>
+    </w:p>
+    <w:p>
+      <w:pPr>
+        <w:spacing w:after="0"/>
+        <w:rPr>
+          <w:rFonts w:cstheme="minorHAnsi"/>
+        </w:rPr>
+      </w:pPr>
+    </w:p>
+    <w:p>
+      <w:pPr>
+        <w:spacing w:after="0"/>
+        <w:rPr>
+          <w:rFonts w:cstheme="minorHAnsi"/>
+        </w:rPr>
+      </w:pPr>
+    </w:p>
+    <w:p>
+      <w:pPr>
+        <w:spacing w:after="0"/>
+        <w:rPr>
+          <w:rFonts w:cstheme="minorHAnsi"/>
+        </w:rPr>
+      </w:pPr>
+    </w:p>
+    <w:p>
+      <w:pPr>
+        <w:spacing w:after="0"/>
+        <w:rPr>
+          <w:rFonts w:cstheme="minorHAnsi"/>
+        </w:rPr>
+      </w:pPr>
+    </w:p>
+    <w:p>
+      <w:pPr>
+        <w:spacing w:after="0"/>
+        <w:rPr>
+          <w:rFonts w:cstheme="minorHAnsi"/>
+        </w:rPr>
+      </w:pPr>
+    </w:p>
+    <w:p>
+      <w:pPr>
+        <w:spacing w:after="0"/>
+        <w:rPr>
+          <w:rFonts w:cstheme="minorHAnsi"/>
+        </w:rPr>
+      </w:pPr>
+    </w:p>
+    <w:p>
+      <w:pPr>
+        <w:spacing w:after="0"/>
+        <w:rPr>
+          <w:rFonts w:cstheme="minorHAnsi"/>
+        </w:rPr>
+      </w:pPr>
+    </w:p>
+    <w:p>
+      <w:pPr>
+        <w:spacing w:after="0"/>
+        <w:rPr>
+          <w:rFonts w:cstheme="minorHAnsi"/>
+        </w:rPr>
+      </w:pPr>
+    </w:p>
+    <w:p>
+      <w:pPr>
+        <w:spacing w:after="0"/>
+        <w:rPr>
+          <w:rFonts w:cstheme="minorHAnsi"/>
+        </w:rPr>
+      </w:pPr>
+    </w:p>
+    <w:p>
+      <w:pPr>
+        <w:spacing w:after="0"/>
+        <w:rPr>
+          <w:rFonts w:cstheme="minorHAnsi"/>
+        </w:rPr>
+      </w:pPr>
+    </w:p>
+    <w:p>
+      <w:pPr>
+        <w:spacing w:after="0"/>
+        <w:rPr>
+          <w:rFonts w:cstheme="minorHAnsi"/>
+        </w:rPr>
+      </w:pPr>
+    </w:p>
+    <w:p>
+      <w:pPr>
+        <w:spacing w:after="0"/>
+        <w:rPr>
+          <w:rFonts w:cstheme="minorHAnsi"/>
+        </w:rPr>
+      </w:pPr>
+    </w:p>
+    <w:p>
+      <w:pPr>
+        <w:spacing w:after="0"/>
+        <w:rPr>
+          <w:rFonts w:cstheme="minorHAnsi"/>
+        </w:rPr>
+      </w:pPr>
+    </w:p>
+    <w:p>
+      <w:pPr>
+        <w:spacing w:after="0"/>
+        <w:rPr>
+          <w:rFonts w:cstheme="minorHAnsi"/>
+        </w:rPr>
+      </w:pPr>
+    </w:p>
+    <w:p>
+      <w:pPr>
+        <w:spacing w:after="0"/>
+        <w:rPr>
+          <w:rFonts w:cstheme="minorHAnsi"/>
+        </w:rPr>
+      </w:pPr>
+    </w:p>
+    <w:p>
+      <w:pPr>
+        <w:spacing w:after="0"/>
+        <w:rPr>
+          <w:rFonts w:cstheme="minorHAnsi"/>
           <w:b/>
           <w:bCs/>
           <w:lang w:val="en-US"/>
@@ -17049,13 +16680,45 @@
     <w:p>
       <w:pPr>
         <w:spacing w:after="0"/>
+        <w:jc w:val="center"/>
+        <w:rPr>
+          <w:lang w:val="en-US"/>
+        </w:rPr>
+      </w:pPr>
+      <w:r>
         <w:rPr>
           <w:rFonts w:cstheme="minorHAnsi"/>
           <w:b/>
           <w:bCs/>
           <w:lang w:val="en-US"/>
         </w:rPr>
-      </w:pPr>
+        <w:t xml:space="preserve">Golden Skin </w:t>
+      </w:r>
+      <w:r>
+        <w:rPr>
+          <w:rFonts w:cstheme="minorHAnsi"/>
+          <w:b/>
+          <w:bCs/>
+        </w:rPr>
+        <w:t>colour of the Buddha</w:t>
+      </w:r>
+      <w:r>
+        <w:rPr>
+          <w:rFonts w:cstheme="minorHAnsi"/>
+          <w:b/>
+          <w:bCs/>
+        </w:rPr>
+        <w:t xml:space="preserve"> </w:t>
+      </w:r>
+      <w:r>
+        <w:rPr>
+          <w:rStyle w:val="EndnoteReference"/>
+          <w:rFonts w:cstheme="minorHAnsi"/>
+          <w:b/>
+          <w:bCs/>
+        </w:rPr>
+        <w:endnoteReference w:id="83"/>
+      </w:r>
     </w:p>
     <w:p>
       <w:pPr>
@@ -17089,103 +16752,6 @@
           <w:lang w:val="en-US"/>
         </w:rPr>
       </w:pPr>
-    </w:p>
-    <w:p>
-      <w:pPr>
-        <w:spacing w:after="0"/>
-        <w:rPr>
-          <w:rFonts w:cstheme="minorHAnsi"/>
-          <w:b/>
-          <w:bCs/>
-          <w:lang w:val="en-US"/>
-        </w:rPr>
-      </w:pPr>
-    </w:p>
-    <w:p>
-      <w:pPr>
-        <w:spacing w:after="0"/>
-        <w:rPr>
-          <w:rFonts w:cstheme="minorHAnsi"/>
-          <w:b/>
-          <w:bCs/>
-          <w:lang w:val="en-US"/>
-        </w:rPr>
-      </w:pPr>
-    </w:p>
-    <w:p>
-      <w:pPr>
-        <w:spacing w:after="0"/>
-        <w:rPr>
-          <w:rFonts w:cstheme="minorHAnsi"/>
-          <w:b/>
-          <w:bCs/>
-          <w:lang w:val="en-US"/>
-        </w:rPr>
-      </w:pPr>
-    </w:p>
-    <w:p>
-      <w:pPr>
-        <w:spacing w:after="0"/>
-        <w:rPr>
-          <w:rFonts w:cstheme="minorHAnsi"/>
-          <w:b/>
-          <w:bCs/>
-          <w:lang w:val="en-US"/>
-        </w:rPr>
-      </w:pPr>
-    </w:p>
-    <w:p>
-      <w:pPr>
-        <w:spacing w:after="0"/>
-        <w:rPr>
-          <w:rFonts w:cstheme="minorHAnsi"/>
-          <w:b/>
-          <w:bCs/>
-          <w:lang w:val="en-US"/>
-        </w:rPr>
-      </w:pPr>
-    </w:p>
-    <w:p>
-      <w:pPr>
-        <w:spacing w:after="0"/>
-        <w:rPr>
-          <w:lang w:val="en-US"/>
-        </w:rPr>
-      </w:pPr>
-      <w:r>
-        <w:rPr>
-          <w:rFonts w:cstheme="minorHAnsi"/>
-          <w:b/>
-          <w:bCs/>
-          <w:lang w:val="en-US"/>
-        </w:rPr>
-        <w:t xml:space="preserve">Golden Skin </w:t>
-      </w:r>
-      <w:r>
-        <w:rPr>
-          <w:rFonts w:cstheme="minorHAnsi"/>
-          <w:b/>
-          <w:bCs/>
-        </w:rPr>
-        <w:t>colour of the Buddha</w:t>
-      </w:r>
-      <w:r>
-        <w:rPr>
-          <w:rFonts w:cstheme="minorHAnsi"/>
-          <w:b/>
-          <w:bCs/>
-        </w:rPr>
-        <w:t xml:space="preserve"> </w:t>
-      </w:r>
-      <w:r>
-        <w:rPr>
-          <w:rStyle w:val="EndnoteReference"/>
-          <w:rFonts w:cstheme="minorHAnsi"/>
-          <w:b/>
-          <w:bCs/>
-        </w:rPr>
-        <w:endnoteReference w:id="83"/>
-      </w:r>
     </w:p>
     <w:p>
       <w:pPr>
@@ -17241,7 +16807,7 @@
                     </pic:cNvPicPr>
                   </pic:nvPicPr>
                   <pic:blipFill>
-                    <a:blip r:embed="rId20" cstate="print">
+                    <a:blip r:embed="rId15" cstate="print">
                       <a:extLst>
                         <a:ext uri="{28A0092B-C50C-407E-A947-70E740481C1C}">
                           <a14:useLocalDpi xmlns:a14="http://schemas.microsoft.com/office/drawing/2010/main" val="0"/>
@@ -17528,6 +17094,7 @@
     <w:p>
       <w:pPr>
         <w:spacing w:after="0"/>
+        <w:jc w:val="center"/>
         <w:rPr>
           <w:lang w:val="en-US"/>
         </w:rPr>
@@ -22815,14 +22382,7 @@
           <w:sz w:val="22"/>
           <w:szCs w:val="22"/>
         </w:rPr>
-        <w:t xml:space="preserve">: Source: </w:t>
-      </w:r>
-      <w:r>
-        <w:rPr>
-          <w:sz w:val="22"/>
-          <w:szCs w:val="22"/>
-        </w:rPr>
-        <w:t xml:space="preserve">Source: </w:t>
+        <w:t xml:space="preserve">: Source: Source: </w:t>
       </w:r>
       <w:r>
         <w:rPr>

</xml_diff>